<commit_message>
git notes added and api fetch question set added
</commit_message>
<xml_diff>
--- a/ClassWorks/OOPS_BankingApp.docx
+++ b/ClassWorks/OOPS_BankingApp.docx
@@ -841,7 +841,27 @@
           <w:szCs w:val="20"/>
           <w:lang w:eastAsia="en-IN"/>
         </w:rPr>
-        <w:t>| - accounts: Array   |</w:t>
+        <w:t xml:space="preserve">| - </w:t>
+      </w:r>
+      <w:bookmarkStart w:id="0" w:name="_GoBack"/>
+      <w:r>
+        <w:rPr>
+          <w:rFonts w:ascii="Courier New" w:eastAsia="Times New Roman" w:hAnsi="Courier New" w:cs="Courier New"/>
+          <w:sz w:val="20"/>
+          <w:szCs w:val="20"/>
+          <w:lang w:eastAsia="en-IN"/>
+        </w:rPr>
+        <w:t>accounts</w:t>
+      </w:r>
+      <w:bookmarkEnd w:id="0"/>
+      <w:r>
+        <w:rPr>
+          <w:rFonts w:ascii="Courier New" w:eastAsia="Times New Roman" w:hAnsi="Courier New" w:cs="Courier New"/>
+          <w:sz w:val="20"/>
+          <w:szCs w:val="20"/>
+          <w:lang w:eastAsia="en-IN"/>
+        </w:rPr>
+        <w:t>: Array   |</w:t>
       </w:r>
     </w:p>
     <w:p>
@@ -1216,18 +1236,16 @@
           <w:szCs w:val="20"/>
           <w:lang w:eastAsia="en-IN"/>
         </w:rPr>
-        <w:t>has</w:t>
-      </w:r>
-      <w:bookmarkStart w:id="0" w:name="_GoBack"/>
-      <w:bookmarkEnd w:id="0"/>
-      <w:r>
-        <w:rPr>
-          <w:rFonts w:ascii="Courier New" w:eastAsia="Times New Roman" w:hAnsi="Courier New" w:cs="Courier New"/>
-          <w:sz w:val="20"/>
-          <w:szCs w:val="20"/>
-          <w:lang w:eastAsia="en-IN"/>
-        </w:rPr>
-        <w:t xml:space="preserve">  +------------------------+</w:t>
+        <w:t xml:space="preserve">    </w:t>
+      </w:r>
+      <w:r>
+        <w:rPr>
+          <w:rFonts w:ascii="Courier New" w:eastAsia="Times New Roman" w:hAnsi="Courier New" w:cs="Courier New"/>
+          <w:sz w:val="20"/>
+          <w:szCs w:val="20"/>
+          <w:lang w:eastAsia="en-IN"/>
+        </w:rPr>
+        <w:t xml:space="preserve"> +------------------------+</w:t>
       </w:r>
     </w:p>
     <w:p>
@@ -1896,7 +1914,7 @@
           <w:szCs w:val="20"/>
           <w:lang w:eastAsia="en-IN"/>
         </w:rPr>
-        <w:t xml:space="preserve">        | has</w:t>
+        <w:t xml:space="preserve">        | </w:t>
       </w:r>
     </w:p>
     <w:p>

</xml_diff>